<commit_message>
Commit final: Organização e adição de todos os documentos restantes.
</commit_message>
<xml_diff>
--- a/Analise&Projeto/Casos de Uso/Caso de Uso Expandidos - V3.docx
+++ b/Analise&Projeto/Casos de Uso/Caso de Uso Expandidos - V3.docx
@@ -47,7 +47,25 @@
           <w:sz w:val="20"/>
           <w:szCs w:val="20"/>
         </w:rPr>
-        <w:t>Analistas: Lucas Cronemberger e Diego Reis</w:t>
+        <w:t xml:space="preserve">Analistas: Lucas </w:t>
+      </w:r>
+      <w:proofErr w:type="spellStart"/>
+      <w:r>
+        <w:rPr>
+          <w:rFonts w:ascii="Times New Roman" w:eastAsia="Times New Roman" w:hAnsi="Times New Roman" w:cs="Times New Roman"/>
+          <w:sz w:val="20"/>
+          <w:szCs w:val="20"/>
+        </w:rPr>
+        <w:t>Cronemberger</w:t>
+      </w:r>
+      <w:proofErr w:type="spellEnd"/>
+      <w:r>
+        <w:rPr>
+          <w:rFonts w:ascii="Times New Roman" w:eastAsia="Times New Roman" w:hAnsi="Times New Roman" w:cs="Times New Roman"/>
+          <w:sz w:val="20"/>
+          <w:szCs w:val="20"/>
+        </w:rPr>
+        <w:t xml:space="preserve"> e Diego Reis</w:t>
       </w:r>
     </w:p>
     <w:p>
@@ -405,7 +423,43 @@
                 <w:sz w:val="24"/>
                 <w:szCs w:val="24"/>
               </w:rPr>
-              <w:t>nome, cpf, email, senha e curso.</w:t>
+              <w:t xml:space="preserve">nome, </w:t>
+            </w:r>
+            <w:proofErr w:type="spellStart"/>
+            <w:r>
+              <w:rPr>
+                <w:rFonts w:ascii="Times New Roman" w:eastAsia="Times New Roman" w:hAnsi="Times New Roman" w:cs="Times New Roman"/>
+                <w:sz w:val="24"/>
+                <w:szCs w:val="24"/>
+              </w:rPr>
+              <w:t>cpf</w:t>
+            </w:r>
+            <w:proofErr w:type="spellEnd"/>
+            <w:r>
+              <w:rPr>
+                <w:rFonts w:ascii="Times New Roman" w:eastAsia="Times New Roman" w:hAnsi="Times New Roman" w:cs="Times New Roman"/>
+                <w:sz w:val="24"/>
+                <w:szCs w:val="24"/>
+              </w:rPr>
+              <w:t xml:space="preserve">, </w:t>
+            </w:r>
+            <w:proofErr w:type="spellStart"/>
+            <w:r>
+              <w:rPr>
+                <w:rFonts w:ascii="Times New Roman" w:eastAsia="Times New Roman" w:hAnsi="Times New Roman" w:cs="Times New Roman"/>
+                <w:sz w:val="24"/>
+                <w:szCs w:val="24"/>
+              </w:rPr>
+              <w:t>email</w:t>
+            </w:r>
+            <w:proofErr w:type="spellEnd"/>
+            <w:r>
+              <w:rPr>
+                <w:rFonts w:ascii="Times New Roman" w:eastAsia="Times New Roman" w:hAnsi="Times New Roman" w:cs="Times New Roman"/>
+                <w:sz w:val="24"/>
+                <w:szCs w:val="24"/>
+              </w:rPr>
+              <w:t>, senha e curso.</w:t>
             </w:r>
           </w:p>
         </w:tc>
@@ -938,7 +992,25 @@
           <w:sz w:val="24"/>
           <w:szCs w:val="24"/>
         </w:rPr>
-        <w:t>O coordenador já deve estar registrado no sistema com um email e senha válidos.</w:t>
+        <w:t xml:space="preserve">O coordenador já deve estar registrado no sistema com um </w:t>
+      </w:r>
+      <w:proofErr w:type="spellStart"/>
+      <w:r>
+        <w:rPr>
+          <w:rFonts w:ascii="Times New Roman" w:eastAsia="Times New Roman" w:hAnsi="Times New Roman" w:cs="Times New Roman"/>
+          <w:sz w:val="24"/>
+          <w:szCs w:val="24"/>
+        </w:rPr>
+        <w:t>email</w:t>
+      </w:r>
+      <w:proofErr w:type="spellEnd"/>
+      <w:r>
+        <w:rPr>
+          <w:rFonts w:ascii="Times New Roman" w:eastAsia="Times New Roman" w:hAnsi="Times New Roman" w:cs="Times New Roman"/>
+          <w:sz w:val="24"/>
+          <w:szCs w:val="24"/>
+        </w:rPr>
+        <w:t xml:space="preserve"> e senha válidos.</w:t>
       </w:r>
     </w:p>
     <w:p>
@@ -1128,7 +1200,25 @@
                 <w:sz w:val="24"/>
                 <w:szCs w:val="24"/>
               </w:rPr>
-              <w:t>O sistema exibe a tela de login com campos de email e senha.</w:t>
+              <w:t xml:space="preserve">O sistema exibe a tela de login com campos de </w:t>
+            </w:r>
+            <w:proofErr w:type="spellStart"/>
+            <w:r>
+              <w:rPr>
+                <w:rFonts w:ascii="Times New Roman" w:eastAsia="Times New Roman" w:hAnsi="Times New Roman" w:cs="Times New Roman"/>
+                <w:sz w:val="24"/>
+                <w:szCs w:val="24"/>
+              </w:rPr>
+              <w:t>email</w:t>
+            </w:r>
+            <w:proofErr w:type="spellEnd"/>
+            <w:r>
+              <w:rPr>
+                <w:rFonts w:ascii="Times New Roman" w:eastAsia="Times New Roman" w:hAnsi="Times New Roman" w:cs="Times New Roman"/>
+                <w:sz w:val="24"/>
+                <w:szCs w:val="24"/>
+              </w:rPr>
+              <w:t xml:space="preserve"> e senha.</w:t>
             </w:r>
           </w:p>
         </w:tc>
@@ -1173,7 +1263,25 @@
                 <w:sz w:val="24"/>
                 <w:szCs w:val="24"/>
               </w:rPr>
-              <w:t>o email e a senha.</w:t>
+              <w:t xml:space="preserve">o </w:t>
+            </w:r>
+            <w:proofErr w:type="spellStart"/>
+            <w:r>
+              <w:rPr>
+                <w:rFonts w:ascii="Times New Roman" w:eastAsia="Times New Roman" w:hAnsi="Times New Roman" w:cs="Times New Roman"/>
+                <w:sz w:val="24"/>
+                <w:szCs w:val="24"/>
+              </w:rPr>
+              <w:t>email</w:t>
+            </w:r>
+            <w:proofErr w:type="spellEnd"/>
+            <w:r>
+              <w:rPr>
+                <w:rFonts w:ascii="Times New Roman" w:eastAsia="Times New Roman" w:hAnsi="Times New Roman" w:cs="Times New Roman"/>
+                <w:sz w:val="24"/>
+                <w:szCs w:val="24"/>
+              </w:rPr>
+              <w:t xml:space="preserve"> e a senha.</w:t>
             </w:r>
           </w:p>
         </w:tc>
@@ -1663,7 +1771,25 @@
           <w:sz w:val="24"/>
           <w:szCs w:val="24"/>
         </w:rPr>
-        <w:t>O estudante deve inserir suas informações pessoais (nome, CPF, RA, email institucional e senha) para criar uma conta no sistema.</w:t>
+        <w:t xml:space="preserve">O estudante deve inserir suas informações pessoais (nome, CPF, RA, </w:t>
+      </w:r>
+      <w:proofErr w:type="spellStart"/>
+      <w:r>
+        <w:rPr>
+          <w:rFonts w:ascii="Times New Roman" w:eastAsia="Times New Roman" w:hAnsi="Times New Roman" w:cs="Times New Roman"/>
+          <w:sz w:val="24"/>
+          <w:szCs w:val="24"/>
+        </w:rPr>
+        <w:t>email</w:t>
+      </w:r>
+      <w:proofErr w:type="spellEnd"/>
+      <w:r>
+        <w:rPr>
+          <w:rFonts w:ascii="Times New Roman" w:eastAsia="Times New Roman" w:hAnsi="Times New Roman" w:cs="Times New Roman"/>
+          <w:sz w:val="24"/>
+          <w:szCs w:val="24"/>
+        </w:rPr>
+        <w:t xml:space="preserve"> institucional e senha) para criar uma conta no sistema.</w:t>
       </w:r>
     </w:p>
     <w:p>
@@ -1691,7 +1817,25 @@
           <w:sz w:val="24"/>
           <w:szCs w:val="24"/>
         </w:rPr>
-        <w:t>O estudante deve possuir um email institucional válido.</w:t>
+        <w:t xml:space="preserve">O estudante deve possuir um </w:t>
+      </w:r>
+      <w:proofErr w:type="spellStart"/>
+      <w:r>
+        <w:rPr>
+          <w:rFonts w:ascii="Times New Roman" w:eastAsia="Times New Roman" w:hAnsi="Times New Roman" w:cs="Times New Roman"/>
+          <w:sz w:val="24"/>
+          <w:szCs w:val="24"/>
+        </w:rPr>
+        <w:t>email</w:t>
+      </w:r>
+      <w:proofErr w:type="spellEnd"/>
+      <w:r>
+        <w:rPr>
+          <w:rFonts w:ascii="Times New Roman" w:eastAsia="Times New Roman" w:hAnsi="Times New Roman" w:cs="Times New Roman"/>
+          <w:sz w:val="24"/>
+          <w:szCs w:val="24"/>
+        </w:rPr>
+        <w:t xml:space="preserve"> institucional válido.</w:t>
       </w:r>
     </w:p>
     <w:p>
@@ -1866,7 +2010,25 @@
                 <w:sz w:val="24"/>
                 <w:szCs w:val="24"/>
               </w:rPr>
-              <w:t>O sistema exibe o formulário de registro com campos para nome completo, CPF, RA, email institucional e senha.</w:t>
+              <w:t xml:space="preserve">O sistema exibe o formulário de registro com campos para nome completo, CPF, RA, </w:t>
+            </w:r>
+            <w:proofErr w:type="spellStart"/>
+            <w:r>
+              <w:rPr>
+                <w:rFonts w:ascii="Times New Roman" w:eastAsia="Times New Roman" w:hAnsi="Times New Roman" w:cs="Times New Roman"/>
+                <w:sz w:val="24"/>
+                <w:szCs w:val="24"/>
+              </w:rPr>
+              <w:t>email</w:t>
+            </w:r>
+            <w:proofErr w:type="spellEnd"/>
+            <w:r>
+              <w:rPr>
+                <w:rFonts w:ascii="Times New Roman" w:eastAsia="Times New Roman" w:hAnsi="Times New Roman" w:cs="Times New Roman"/>
+                <w:sz w:val="24"/>
+                <w:szCs w:val="24"/>
+              </w:rPr>
+              <w:t xml:space="preserve"> institucional e senha.</w:t>
             </w:r>
           </w:p>
         </w:tc>
@@ -2047,7 +2209,25 @@
           <w:sz w:val="24"/>
           <w:szCs w:val="24"/>
         </w:rPr>
-        <w:t>O estudante insere dados inválidos (CPF, RA, email)</w:t>
+        <w:t xml:space="preserve">O estudante insere dados inválidos (CPF, RA, </w:t>
+      </w:r>
+      <w:proofErr w:type="spellStart"/>
+      <w:r>
+        <w:rPr>
+          <w:rFonts w:ascii="Times New Roman" w:eastAsia="Times New Roman" w:hAnsi="Times New Roman" w:cs="Times New Roman"/>
+          <w:sz w:val="24"/>
+          <w:szCs w:val="24"/>
+        </w:rPr>
+        <w:t>email</w:t>
+      </w:r>
+      <w:proofErr w:type="spellEnd"/>
+      <w:r>
+        <w:rPr>
+          <w:rFonts w:ascii="Times New Roman" w:eastAsia="Times New Roman" w:hAnsi="Times New Roman" w:cs="Times New Roman"/>
+          <w:sz w:val="24"/>
+          <w:szCs w:val="24"/>
+        </w:rPr>
+        <w:t>)</w:t>
       </w:r>
       <w:r>
         <w:rPr>
@@ -2166,7 +2346,25 @@
           <w:sz w:val="24"/>
           <w:szCs w:val="24"/>
         </w:rPr>
-        <w:t>Algum dado fornecido é inválido ou já registrado (por exemplo, email já existente): O sistema exibe uma mensagem de erro solicitando correção dos dados.</w:t>
+        <w:t xml:space="preserve">Algum dado fornecido é inválido ou já registrado (por exemplo, </w:t>
+      </w:r>
+      <w:proofErr w:type="spellStart"/>
+      <w:r>
+        <w:rPr>
+          <w:rFonts w:ascii="Times New Roman" w:eastAsia="Times New Roman" w:hAnsi="Times New Roman" w:cs="Times New Roman"/>
+          <w:sz w:val="24"/>
+          <w:szCs w:val="24"/>
+        </w:rPr>
+        <w:t>email</w:t>
+      </w:r>
+      <w:proofErr w:type="spellEnd"/>
+      <w:r>
+        <w:rPr>
+          <w:rFonts w:ascii="Times New Roman" w:eastAsia="Times New Roman" w:hAnsi="Times New Roman" w:cs="Times New Roman"/>
+          <w:sz w:val="24"/>
+          <w:szCs w:val="24"/>
+        </w:rPr>
+        <w:t xml:space="preserve"> já existente): O sistema exibe uma mensagem de erro solicitando correção dos dados.</w:t>
       </w:r>
     </w:p>
     <w:p>
@@ -2525,7 +2723,25 @@
                 <w:sz w:val="24"/>
                 <w:szCs w:val="24"/>
               </w:rPr>
-              <w:t>O sistema exibe a tela de login com campos de email e senha.</w:t>
+              <w:t xml:space="preserve">O sistema exibe a tela de login com campos de </w:t>
+            </w:r>
+            <w:proofErr w:type="spellStart"/>
+            <w:r>
+              <w:rPr>
+                <w:rFonts w:ascii="Times New Roman" w:eastAsia="Times New Roman" w:hAnsi="Times New Roman" w:cs="Times New Roman"/>
+                <w:sz w:val="24"/>
+                <w:szCs w:val="24"/>
+              </w:rPr>
+              <w:t>email</w:t>
+            </w:r>
+            <w:proofErr w:type="spellEnd"/>
+            <w:r>
+              <w:rPr>
+                <w:rFonts w:ascii="Times New Roman" w:eastAsia="Times New Roman" w:hAnsi="Times New Roman" w:cs="Times New Roman"/>
+                <w:sz w:val="24"/>
+                <w:szCs w:val="24"/>
+              </w:rPr>
+              <w:t xml:space="preserve"> e senha.</w:t>
             </w:r>
           </w:p>
         </w:tc>
@@ -2554,7 +2770,25 @@
                 <w:sz w:val="24"/>
                 <w:szCs w:val="24"/>
               </w:rPr>
-              <w:t>O estudante insere o email institucional e a senha.</w:t>
+              <w:t xml:space="preserve">O estudante insere o </w:t>
+            </w:r>
+            <w:proofErr w:type="spellStart"/>
+            <w:r>
+              <w:rPr>
+                <w:rFonts w:ascii="Times New Roman" w:eastAsia="Times New Roman" w:hAnsi="Times New Roman" w:cs="Times New Roman"/>
+                <w:sz w:val="24"/>
+                <w:szCs w:val="24"/>
+              </w:rPr>
+              <w:t>email</w:t>
+            </w:r>
+            <w:proofErr w:type="spellEnd"/>
+            <w:r>
+              <w:rPr>
+                <w:rFonts w:ascii="Times New Roman" w:eastAsia="Times New Roman" w:hAnsi="Times New Roman" w:cs="Times New Roman"/>
+                <w:sz w:val="24"/>
+                <w:szCs w:val="24"/>
+              </w:rPr>
+              <w:t xml:space="preserve"> institucional e a senha.</w:t>
             </w:r>
           </w:p>
         </w:tc>
@@ -4795,7 +5029,15 @@
                 <w:sz w:val="24"/>
                 <w:szCs w:val="24"/>
               </w:rPr>
-              <w:t>O sistema exibe os detalhes da atividade e o documento comprobatório anexado..</w:t>
+              <w:t xml:space="preserve">O sistema exibe os detalhes da atividade e o documento comprobatório </w:t>
+            </w:r>
+            <w:r>
+              <w:rPr>
+                <w:rFonts w:ascii="Times New Roman" w:eastAsia="Times New Roman" w:hAnsi="Times New Roman" w:cs="Times New Roman"/>
+                <w:sz w:val="24"/>
+                <w:szCs w:val="24"/>
+              </w:rPr>
+              <w:t>anexado.</w:t>
             </w:r>
           </w:p>
         </w:tc>
@@ -5036,7 +5278,7 @@
                 <w:sz w:val="24"/>
                 <w:szCs w:val="24"/>
               </w:rPr>
-              <w:t>.</w:t>
+              <w:t xml:space="preserve"> e calcula a quantidade de horas admitidas.</w:t>
             </w:r>
           </w:p>
         </w:tc>
@@ -5259,8 +5501,18 @@
           <w:sz w:val="24"/>
           <w:szCs w:val="24"/>
         </w:rPr>
-        <w:t>O estudante pode consultar uma lista de todas as atividades submetidas no sistema, com os respectivos status (pendente, aprovado, negado, etc.)..</w:t>
-      </w:r>
+        <w:t>O estudante pode consultar uma lista de todas as atividades submetidas no sistema, com os respectivos status (pendente, aprovado, negado, etc.</w:t>
+      </w:r>
+      <w:proofErr w:type="gramStart"/>
+      <w:r>
+        <w:rPr>
+          <w:rFonts w:ascii="Times New Roman" w:eastAsia="Times New Roman" w:hAnsi="Times New Roman" w:cs="Times New Roman"/>
+          <w:sz w:val="24"/>
+          <w:szCs w:val="24"/>
+        </w:rPr>
+        <w:t>)..</w:t>
+      </w:r>
+      <w:proofErr w:type="gramEnd"/>
     </w:p>
     <w:p>
       <w:pPr>
@@ -5279,6 +5531,7 @@
           <w:sz w:val="24"/>
           <w:szCs w:val="24"/>
         </w:rPr>
+        <w:lastRenderedPageBreak/>
         <w:t xml:space="preserve">Pré-Condição: </w:t>
       </w:r>
       <w:r>
@@ -5307,7 +5560,6 @@
           <w:sz w:val="24"/>
           <w:szCs w:val="24"/>
         </w:rPr>
-        <w:lastRenderedPageBreak/>
         <w:t>Pós-Condição</w:t>
       </w:r>
       <w:r>
@@ -6113,6 +6365,7 @@
                 <w:sz w:val="24"/>
                 <w:szCs w:val="24"/>
               </w:rPr>
+              <w:lastRenderedPageBreak/>
               <w:t>O coordenador acessa a tela de configuração de limites de horas.</w:t>
             </w:r>
           </w:p>
@@ -6214,16 +6467,7 @@
                       <w:sz w:val="24"/>
                       <w:szCs w:val="24"/>
                     </w:rPr>
-                    <w:t xml:space="preserve">O sistema exibe a tela com os campos para configurar os </w:t>
-                  </w:r>
-                  <w:r>
-                    <w:rPr>
-                      <w:rFonts w:ascii="Times New Roman" w:eastAsia="Times New Roman" w:hAnsi="Times New Roman" w:cs="Times New Roman"/>
-                      <w:sz w:val="24"/>
-                      <w:szCs w:val="24"/>
-                    </w:rPr>
-                    <w:lastRenderedPageBreak/>
-                    <w:t>limites de horas por tipo de atividade.</w:t>
+                    <w:t>O sistema exibe a tela com os campos para configurar os limites de horas por tipo de atividade.</w:t>
                   </w:r>
                 </w:p>
               </w:tc>
@@ -6264,7 +6508,6 @@
                 <w:sz w:val="24"/>
                 <w:szCs w:val="24"/>
               </w:rPr>
-              <w:lastRenderedPageBreak/>
               <w:t>O coordenador insere os valores dos novos limites de horas para cada tipo de atividade.</w:t>
             </w:r>
           </w:p>
@@ -6996,6 +7239,7 @@
                 <w:sz w:val="24"/>
                 <w:szCs w:val="24"/>
               </w:rPr>
+              <w:lastRenderedPageBreak/>
               <w:t xml:space="preserve">O coordenador insere os valores </w:t>
             </w:r>
             <w:r>

</xml_diff>